<commit_message>
json instead get params
</commit_message>
<xml_diff>
--- a/assets/files/shkola.docx
+++ b/assets/files/shkola.docx
@@ -11,6 +11,7 @@
           <w:color w:val="404040"/>
           <w:sz w:val="18"/>
           <w:szCs w:val="18"/>
+          <w:lang w:val="en-US"/>
         </w:rPr>
       </w:pPr>
       <w:r>
@@ -23,7 +24,6 @@
         </w:rPr>
         <w:t>{</w:t>
       </w:r>
-      <w:proofErr w:type="spellStart"/>
       <w:r>
         <w:rPr>
           <w:rFonts w:ascii="Consolas" w:hAnsi="Consolas"/>
@@ -44,7 +44,6 @@
         </w:rPr>
         <w:t>ame</w:t>
       </w:r>
-      <w:proofErr w:type="spellEnd"/>
       <w:r>
         <w:rPr>
           <w:rFonts w:ascii="Consolas" w:hAnsi="Consolas"/>
@@ -75,7 +74,6 @@
         </w:rPr>
         <w:t>{</w:t>
       </w:r>
-      <w:proofErr w:type="spellStart"/>
       <w:r>
         <w:rPr>
           <w:rStyle w:val="nx"/>
@@ -98,7 +96,6 @@
         </w:rPr>
         <w:t>ame</w:t>
       </w:r>
-      <w:proofErr w:type="spellEnd"/>
       <w:r>
         <w:rPr>
           <w:rFonts w:ascii="Consolas" w:hAnsi="Consolas"/>
@@ -190,6 +187,7 @@
           <w:color w:val="404040"/>
           <w:sz w:val="40"/>
           <w:szCs w:val="40"/>
+          <w:lang w:val="en-US"/>
         </w:rPr>
         <w:t xml:space="preserve"> </w:t>
       </w:r>
@@ -212,19 +210,19 @@
           <w:lang w:val="en-US"/>
         </w:rPr>
         <w:t>firstName</w:t>
-      </w:r>
-      <w:r>
-        <w:rPr>
-          <w:rFonts w:ascii="Consolas" w:hAnsi="Consolas"/>
-          <w:color w:val="FF0000"/>
-          <w:sz w:val="18"/>
-          <w:szCs w:val="18"/>
-          <w:lang w:val="en-US"/>
-        </w:rPr>
-        <w:t>}</w:t>
       </w:r>
       <w:bookmarkStart w:id="0" w:name="_GoBack"/>
       <w:bookmarkEnd w:id="0"/>
+      <w:r>
+        <w:rPr>
+          <w:rFonts w:ascii="Consolas" w:hAnsi="Consolas"/>
+          <w:color w:val="FF0000"/>
+          <w:sz w:val="18"/>
+          <w:szCs w:val="18"/>
+          <w:lang w:val="en-US"/>
+        </w:rPr>
+        <w:t>}</w:t>
+      </w:r>
     </w:p>
     <w:p>
       <w:pPr>

</xml_diff>